<commit_message>
Update SRS Document: Screen flow of Admin
</commit_message>
<xml_diff>
--- a/Document/SRS-document.docx
+++ b/Document/SRS-document.docx
@@ -1,6 +1,6 @@
 
 <file path=word/document.xml><?xml version="1.0" encoding="utf-8"?>
-<w:document xmlns:wpc="http://schemas.microsoft.com/office/word/2010/wordprocessingCanvas" xmlns:cx="http://schemas.microsoft.com/office/drawing/2014/chartex" xmlns:mc="http://schemas.openxmlformats.org/markup-compatibility/2006" xmlns:o="urn:schemas-microsoft-com:office:office" xmlns:r="http://schemas.openxmlformats.org/officeDocument/2006/relationships" xmlns:m="http://schemas.openxmlformats.org/officeDocument/2006/math" xmlns:v="urn:schemas-microsoft-com:vml" xmlns:wp14="http://schemas.microsoft.com/office/word/2010/wordprocessingDrawing" xmlns:wp="http://schemas.openxmlformats.org/drawingml/2006/wordprocessingDrawing" xmlns:w10="urn:schemas-microsoft-com:office:word" xmlns:w="http://schemas.openxmlformats.org/wordprocessingml/2006/main" xmlns:w14="http://schemas.microsoft.com/office/word/2010/wordml" xmlns:w15="http://schemas.microsoft.com/office/word/2012/wordml" xmlns:w16se="http://schemas.microsoft.com/office/word/2015/wordml/symex" xmlns:wpg="http://schemas.microsoft.com/office/word/2010/wordprocessingGroup" xmlns:wpi="http://schemas.microsoft.com/office/word/2010/wordprocessingInk" xmlns:wne="http://schemas.microsoft.com/office/word/2006/wordml" xmlns:wps="http://schemas.microsoft.com/office/word/2010/wordprocessingShape" mc:Ignorable="w14 w15 w16se wp14">
+<w:document xmlns:wpc="http://schemas.microsoft.com/office/word/2010/wordprocessingCanvas" xmlns:cx="http://schemas.microsoft.com/office/drawing/2014/chartex" xmlns:cx1="http://schemas.microsoft.com/office/drawing/2015/9/8/chartex" xmlns:cx2="http://schemas.microsoft.com/office/drawing/2015/10/21/chartex" xmlns:cx3="http://schemas.microsoft.com/office/drawing/2016/5/9/chartex" xmlns:cx4="http://schemas.microsoft.com/office/drawing/2016/5/10/chartex" xmlns:cx5="http://schemas.microsoft.com/office/drawing/2016/5/11/chartex" xmlns:cx6="http://schemas.microsoft.com/office/drawing/2016/5/12/chartex" xmlns:cx7="http://schemas.microsoft.com/office/drawing/2016/5/13/chartex" xmlns:cx8="http://schemas.microsoft.com/office/drawing/2016/5/14/chartex" xmlns:mc="http://schemas.openxmlformats.org/markup-compatibility/2006" xmlns:aink="http://schemas.microsoft.com/office/drawing/2016/ink" xmlns:am3d="http://schemas.microsoft.com/office/drawing/2017/model3d" xmlns:o="urn:schemas-microsoft-com:office:office" xmlns:r="http://schemas.openxmlformats.org/officeDocument/2006/relationships" xmlns:m="http://schemas.openxmlformats.org/officeDocument/2006/math" xmlns:v="urn:schemas-microsoft-com:vml" xmlns:wp14="http://schemas.microsoft.com/office/word/2010/wordprocessingDrawing" xmlns:wp="http://schemas.openxmlformats.org/drawingml/2006/wordprocessingDrawing" xmlns:w10="urn:schemas-microsoft-com:office:word" xmlns:w="http://schemas.openxmlformats.org/wordprocessingml/2006/main" xmlns:w14="http://schemas.microsoft.com/office/word/2010/wordml" xmlns:w15="http://schemas.microsoft.com/office/word/2012/wordml" xmlns:w16cex="http://schemas.microsoft.com/office/word/2018/wordml/cex" xmlns:w16cid="http://schemas.microsoft.com/office/word/2016/wordml/cid" xmlns:w16="http://schemas.microsoft.com/office/word/2018/wordml" xmlns:w16sdtdh="http://schemas.microsoft.com/office/word/2020/wordml/sdtdatahash" xmlns:w16se="http://schemas.microsoft.com/office/word/2015/wordml/symex" xmlns:wpg="http://schemas.microsoft.com/office/word/2010/wordprocessingGroup" xmlns:wpi="http://schemas.microsoft.com/office/word/2010/wordprocessingInk" xmlns:wne="http://schemas.microsoft.com/office/word/2006/wordml" xmlns:wps="http://schemas.microsoft.com/office/word/2010/wordprocessingShape" mc:Ignorable="w14 w15 w16se w16cid w16 w16cex w16sdtdh wp14">
   <w:body>
     <w:p/>
     <w:p>
@@ -13,7 +13,7 @@
           <w:lang w:val="en-US"/>
         </w:rPr>
         <w:drawing>
-          <wp:inline distT="0" distB="0" distL="0" distR="0" wp14:anchorId="5399D585" wp14:editId="4FA13212">
+          <wp:inline distT="0" distB="0" distL="0" distR="0" wp14:anchorId="3C1D1DED" wp14:editId="4411D7F3">
             <wp:extent cx="2702618" cy="830580"/>
             <wp:effectExtent l="0" t="0" r="2540" b="7620"/>
             <wp:docPr id="5" name="Picture 5"/>
@@ -1005,15 +1005,7 @@
         <w:t>products. The system is planned</w:t>
       </w:r>
       <w:r>
-        <w:t xml:space="preserve"> to evolve over several releases, ultimately helping to improve the ordering services for several local sellers and to create an online market for electronics products, where customers can have a large variety of choices and be able to order a product, have it </w:t>
-      </w:r>
-      <w:proofErr w:type="spellStart"/>
-      <w:r>
-        <w:t>deliverd</w:t>
-      </w:r>
-      <w:proofErr w:type="spellEnd"/>
-      <w:r>
-        <w:t xml:space="preserve"> as soon as possible to them.</w:t>
+        <w:t xml:space="preserve"> to evolve over several releases, ultimately helping to improve the ordering services for several local sellers and to create an online market for electronics products, where customers can have a large variety of choices and be able to order a product, have it deliverd as soon as possible to them.</w:t>
       </w:r>
     </w:p>
     <w:p/>
@@ -1025,7 +1017,7 @@
           <w:lang w:val="en-US"/>
         </w:rPr>
         <w:drawing>
-          <wp:inline distT="0" distB="0" distL="0" distR="0" wp14:anchorId="338E11BB" wp14:editId="6C4B0FD8">
+          <wp:inline distT="0" distB="0" distL="0" distR="0" wp14:anchorId="7B9670B9" wp14:editId="556F552D">
             <wp:extent cx="5981700" cy="1333500"/>
             <wp:effectExtent l="0" t="0" r="0" b="0"/>
             <wp:docPr id="1" name="Picture 1"/>
@@ -1102,9 +1094,9 @@
           <w:lang w:val="en-US"/>
         </w:rPr>
         <w:drawing>
-          <wp:inline distT="0" distB="0" distL="0" distR="0">
+          <wp:inline distT="0" distB="0" distL="0" distR="0" wp14:anchorId="2B2395D0" wp14:editId="429F86B8">
             <wp:extent cx="5731510" cy="5758180"/>
-            <wp:effectExtent l="0" t="0" r="2540" b="0"/>
+            <wp:effectExtent l="190500" t="190500" r="193040" b="185420"/>
             <wp:docPr id="3" name="Picture 3"/>
             <wp:cNvGraphicFramePr>
               <a:graphicFrameLocks xmlns:a="http://schemas.openxmlformats.org/drawingml/2006/main" noChangeAspect="1"/>
@@ -1136,6 +1128,16 @@
                     <a:prstGeom prst="rect">
                       <a:avLst/>
                     </a:prstGeom>
+                    <a:ln>
+                      <a:noFill/>
+                    </a:ln>
+                    <a:effectLst>
+                      <a:outerShdw blurRad="190500" algn="tl" rotWithShape="0">
+                        <a:srgbClr val="000000">
+                          <a:alpha val="70000"/>
+                        </a:srgbClr>
+                      </a:outerShdw>
+                    </a:effectLst>
                   </pic:spPr>
                 </pic:pic>
               </a:graphicData>
@@ -1144,7 +1146,6 @@
         </w:drawing>
       </w:r>
     </w:p>
-    <w:p/>
     <w:p>
       <w:pPr>
         <w:jc w:val="center"/>
@@ -1157,6 +1158,82 @@
     <w:p/>
     <w:p/>
     <w:p/>
+    <w:p>
+      <w:pPr>
+        <w:jc w:val="center"/>
+      </w:pPr>
+      <w:r>
+        <w:rPr>
+          <w:noProof/>
+        </w:rPr>
+        <w:lastRenderedPageBreak/>
+        <w:drawing>
+          <wp:inline distT="0" distB="0" distL="0" distR="0" wp14:anchorId="4756BE56" wp14:editId="05CAB73F">
+            <wp:extent cx="5251450" cy="5101923"/>
+            <wp:effectExtent l="190500" t="190500" r="196850" b="194310"/>
+            <wp:docPr id="2" name="Picture 2"/>
+            <wp:cNvGraphicFramePr>
+              <a:graphicFrameLocks xmlns:a="http://schemas.openxmlformats.org/drawingml/2006/main" noChangeAspect="1"/>
+            </wp:cNvGraphicFramePr>
+            <a:graphic xmlns:a="http://schemas.openxmlformats.org/drawingml/2006/main">
+              <a:graphicData uri="http://schemas.openxmlformats.org/drawingml/2006/picture">
+                <pic:pic xmlns:pic="http://schemas.openxmlformats.org/drawingml/2006/picture">
+                  <pic:nvPicPr>
+                    <pic:cNvPr id="0" name="Picture 1"/>
+                    <pic:cNvPicPr>
+                      <a:picLocks noChangeAspect="1" noChangeArrowheads="1"/>
+                    </pic:cNvPicPr>
+                  </pic:nvPicPr>
+                  <pic:blipFill>
+                    <a:blip r:embed="rId7">
+                      <a:extLst>
+                        <a:ext uri="{28A0092B-C50C-407E-A947-70E740481C1C}">
+                          <a14:useLocalDpi xmlns:a14="http://schemas.microsoft.com/office/drawing/2010/main" val="0"/>
+                        </a:ext>
+                      </a:extLst>
+                    </a:blip>
+                    <a:srcRect/>
+                    <a:stretch>
+                      <a:fillRect/>
+                    </a:stretch>
+                  </pic:blipFill>
+                  <pic:spPr bwMode="auto">
+                    <a:xfrm>
+                      <a:off x="0" y="0"/>
+                      <a:ext cx="5261800" cy="5111979"/>
+                    </a:xfrm>
+                    <a:prstGeom prst="rect">
+                      <a:avLst/>
+                    </a:prstGeom>
+                    <a:ln>
+                      <a:noFill/>
+                    </a:ln>
+                    <a:effectLst>
+                      <a:outerShdw blurRad="190500" algn="tl" rotWithShape="0">
+                        <a:srgbClr val="000000">
+                          <a:alpha val="70000"/>
+                        </a:srgbClr>
+                      </a:outerShdw>
+                    </a:effectLst>
+                  </pic:spPr>
+                </pic:pic>
+              </a:graphicData>
+            </a:graphic>
+          </wp:inline>
+        </w:drawing>
+      </w:r>
+    </w:p>
+    <w:p>
+      <w:pPr>
+        <w:jc w:val="center"/>
+      </w:pPr>
+      <w:r>
+        <w:t xml:space="preserve">Screen Flow of </w:t>
+      </w:r>
+      <w:r>
+        <w:t>Admin</w:t>
+      </w:r>
+    </w:p>
     <w:p/>
     <w:p/>
     <w:p>
@@ -1164,7 +1241,6 @@
         <w:pStyle w:val="Heading4"/>
       </w:pPr>
       <w:r>
-        <w:lastRenderedPageBreak/>
         <w:t>b. Screen Details</w:t>
       </w:r>
     </w:p>
@@ -2730,6 +2806,7 @@
                 <w:color w:val="000000"/>
                 <w:lang w:val="en-US" w:eastAsia="ja-JP"/>
               </w:rPr>
+              <w:lastRenderedPageBreak/>
               <w:t>11</w:t>
             </w:r>
           </w:p>
@@ -6305,7 +6382,6 @@
                 <w:rFonts w:ascii="Calibri" w:hAnsi="Calibri" w:cs="Calibri"/>
                 <w:color w:val="000000"/>
               </w:rPr>
-              <w:lastRenderedPageBreak/>
               <w:t xml:space="preserve">    Search</w:t>
             </w:r>
           </w:p>
@@ -7521,6 +7597,7 @@
                 <w:rFonts w:ascii="Calibri" w:hAnsi="Calibri" w:cs="Calibri"/>
                 <w:color w:val="000000"/>
               </w:rPr>
+              <w:lastRenderedPageBreak/>
               <w:t xml:space="preserve">    View Profile Details</w:t>
             </w:r>
           </w:p>
@@ -10814,7 +10891,6 @@
                 <w:rFonts w:ascii="Calibri" w:hAnsi="Calibri" w:cs="Calibri"/>
                 <w:color w:val="000000"/>
               </w:rPr>
-              <w:lastRenderedPageBreak/>
               <w:t xml:space="preserve">    Sign in </w:t>
             </w:r>
           </w:p>
@@ -12015,6 +12091,7 @@
                 <w:sz w:val="26"/>
                 <w:szCs w:val="26"/>
               </w:rPr>
+              <w:lastRenderedPageBreak/>
               <w:t>Check Out</w:t>
             </w:r>
           </w:p>
@@ -15207,8 +15284,6 @@
               </w:rPr>
               <w:t>X</w:t>
             </w:r>
-            <w:bookmarkStart w:id="3" w:name="_GoBack"/>
-            <w:bookmarkEnd w:id="3"/>
           </w:p>
         </w:tc>
         <w:tc>
@@ -15484,7 +15559,6 @@
                 <w:rFonts w:ascii="Calibri" w:hAnsi="Calibri" w:cs="Calibri"/>
                 <w:color w:val="000000"/>
               </w:rPr>
-              <w:lastRenderedPageBreak/>
               <w:t xml:space="preserve">    Confirm</w:t>
             </w:r>
           </w:p>
@@ -15927,7 +16001,7 @@
 </file>
 
 <file path=word/styles.xml><?xml version="1.0" encoding="utf-8"?>
-<w:styles xmlns:mc="http://schemas.openxmlformats.org/markup-compatibility/2006" xmlns:r="http://schemas.openxmlformats.org/officeDocument/2006/relationships" xmlns:w="http://schemas.openxmlformats.org/wordprocessingml/2006/main" xmlns:w14="http://schemas.microsoft.com/office/word/2010/wordml" xmlns:w15="http://schemas.microsoft.com/office/word/2012/wordml" xmlns:w16se="http://schemas.microsoft.com/office/word/2015/wordml/symex" mc:Ignorable="w14 w15 w16se">
+<w:styles xmlns:mc="http://schemas.openxmlformats.org/markup-compatibility/2006" xmlns:r="http://schemas.openxmlformats.org/officeDocument/2006/relationships" xmlns:w="http://schemas.openxmlformats.org/wordprocessingml/2006/main" xmlns:w14="http://schemas.microsoft.com/office/word/2010/wordml" xmlns:w15="http://schemas.microsoft.com/office/word/2012/wordml" xmlns:w16cex="http://schemas.microsoft.com/office/word/2018/wordml/cex" xmlns:w16cid="http://schemas.microsoft.com/office/word/2016/wordml/cid" xmlns:w16="http://schemas.microsoft.com/office/word/2018/wordml" xmlns:w16sdtdh="http://schemas.microsoft.com/office/word/2020/wordml/sdtdatahash" xmlns:w16se="http://schemas.microsoft.com/office/word/2015/wordml/symex" mc:Ignorable="w14 w15 w16se w16cid w16 w16cex w16sdtdh">
   <w:docDefaults>
     <w:rPrDefault>
       <w:rPr>
@@ -15943,7 +16017,7 @@
       </w:pPr>
     </w:pPrDefault>
   </w:docDefaults>
-  <w:latentStyles w:defLockedState="0" w:defUIPriority="99" w:defSemiHidden="0" w:defUnhideWhenUsed="0" w:defQFormat="0" w:count="371">
+  <w:latentStyles w:defLockedState="0" w:defUIPriority="99" w:defSemiHidden="0" w:defUnhideWhenUsed="0" w:defQFormat="0" w:count="376">
     <w:lsdException w:name="Normal" w:uiPriority="0" w:qFormat="1"/>
     <w:lsdException w:name="heading 1" w:uiPriority="9" w:qFormat="1"/>
     <w:lsdException w:name="heading 2" w:semiHidden="1" w:uiPriority="9" w:unhideWhenUsed="1" w:qFormat="1"/>
@@ -16049,7 +16123,6 @@
     <w:lsdException w:name="HTML Sample" w:semiHidden="1" w:unhideWhenUsed="1"/>
     <w:lsdException w:name="HTML Typewriter" w:semiHidden="1" w:unhideWhenUsed="1"/>
     <w:lsdException w:name="HTML Variable" w:semiHidden="1" w:unhideWhenUsed="1"/>
-    <w:lsdException w:name="Normal Table" w:semiHidden="1" w:unhideWhenUsed="1"/>
     <w:lsdException w:name="annotation subject" w:semiHidden="1" w:unhideWhenUsed="1"/>
     <w:lsdException w:name="No List" w:semiHidden="1" w:unhideWhenUsed="1"/>
     <w:lsdException w:name="Outline List 1" w:semiHidden="1" w:unhideWhenUsed="1"/>
@@ -16092,11 +16165,8 @@
     <w:lsdException w:name="Table Contemporary" w:semiHidden="1" w:unhideWhenUsed="1"/>
     <w:lsdException w:name="Table Elegant" w:semiHidden="1" w:unhideWhenUsed="1"/>
     <w:lsdException w:name="Table Professional" w:semiHidden="1" w:unhideWhenUsed="1"/>
-    <w:lsdException w:name="Table Subtle 1" w:semiHidden="1" w:unhideWhenUsed="1"/>
     <w:lsdException w:name="Table Subtle 2" w:semiHidden="1" w:unhideWhenUsed="1"/>
     <w:lsdException w:name="Table Web 1" w:semiHidden="1" w:unhideWhenUsed="1"/>
-    <w:lsdException w:name="Table Web 2" w:semiHidden="1" w:unhideWhenUsed="1"/>
-    <w:lsdException w:name="Table Web 3" w:semiHidden="1" w:unhideWhenUsed="1"/>
     <w:lsdException w:name="Balloon Text" w:semiHidden="1" w:unhideWhenUsed="1"/>
     <w:lsdException w:name="Table Grid" w:uiPriority="39"/>
     <w:lsdException w:name="Table Theme" w:semiHidden="1" w:unhideWhenUsed="1"/>
@@ -16315,6 +16385,11 @@
     <w:lsdException w:name="List Table 5 Dark Accent 6" w:uiPriority="50"/>
     <w:lsdException w:name="List Table 6 Colorful Accent 6" w:uiPriority="51"/>
     <w:lsdException w:name="List Table 7 Colorful Accent 6" w:uiPriority="52"/>
+    <w:lsdException w:name="Mention" w:semiHidden="1" w:unhideWhenUsed="1"/>
+    <w:lsdException w:name="Smart Hyperlink" w:semiHidden="1" w:unhideWhenUsed="1"/>
+    <w:lsdException w:name="Hashtag" w:semiHidden="1" w:unhideWhenUsed="1"/>
+    <w:lsdException w:name="Unresolved Mention" w:semiHidden="1" w:unhideWhenUsed="1"/>
+    <w:lsdException w:name="Smart Link" w:semiHidden="1" w:unhideWhenUsed="1"/>
   </w:latentStyles>
   <w:style w:type="paragraph" w:default="1" w:styleId="Normal">
     <w:name w:val="Normal"/>

</xml_diff>

<commit_message>
Update SRS Document: Use Case Diagram
</commit_message>
<xml_diff>
--- a/Document/SRS-document.docx
+++ b/Document/SRS-document.docx
@@ -1,6 +1,6 @@
 
 <file path=word/document.xml><?xml version="1.0" encoding="utf-8"?>
-<w:document xmlns:wpc="http://schemas.microsoft.com/office/word/2010/wordprocessingCanvas" xmlns:cx="http://schemas.microsoft.com/office/drawing/2014/chartex" xmlns:cx1="http://schemas.microsoft.com/office/drawing/2015/9/8/chartex" xmlns:mc="http://schemas.openxmlformats.org/markup-compatibility/2006" xmlns:o="urn:schemas-microsoft-com:office:office" xmlns:r="http://schemas.openxmlformats.org/officeDocument/2006/relationships" xmlns:m="http://schemas.openxmlformats.org/officeDocument/2006/math" xmlns:v="urn:schemas-microsoft-com:vml" xmlns:wp14="http://schemas.microsoft.com/office/word/2010/wordprocessingDrawing" xmlns:wp="http://schemas.openxmlformats.org/drawingml/2006/wordprocessingDrawing" xmlns:w10="urn:schemas-microsoft-com:office:word" xmlns:w="http://schemas.openxmlformats.org/wordprocessingml/2006/main" xmlns:w14="http://schemas.microsoft.com/office/word/2010/wordml" xmlns:w15="http://schemas.microsoft.com/office/word/2012/wordml" xmlns:w16se="http://schemas.microsoft.com/office/word/2015/wordml/symex" xmlns:wpg="http://schemas.microsoft.com/office/word/2010/wordprocessingGroup" xmlns:wpi="http://schemas.microsoft.com/office/word/2010/wordprocessingInk" xmlns:wne="http://schemas.microsoft.com/office/word/2006/wordml" xmlns:wps="http://schemas.microsoft.com/office/word/2010/wordprocessingShape" mc:Ignorable="w14 w15 w16se wp14">
+<w:document xmlns:wpc="http://schemas.microsoft.com/office/word/2010/wordprocessingCanvas" xmlns:cx="http://schemas.microsoft.com/office/drawing/2014/chartex" xmlns:cx1="http://schemas.microsoft.com/office/drawing/2015/9/8/chartex" xmlns:cx2="http://schemas.microsoft.com/office/drawing/2015/10/21/chartex" xmlns:cx3="http://schemas.microsoft.com/office/drawing/2016/5/9/chartex" xmlns:cx4="http://schemas.microsoft.com/office/drawing/2016/5/10/chartex" xmlns:cx5="http://schemas.microsoft.com/office/drawing/2016/5/11/chartex" xmlns:cx6="http://schemas.microsoft.com/office/drawing/2016/5/12/chartex" xmlns:cx7="http://schemas.microsoft.com/office/drawing/2016/5/13/chartex" xmlns:cx8="http://schemas.microsoft.com/office/drawing/2016/5/14/chartex" xmlns:mc="http://schemas.openxmlformats.org/markup-compatibility/2006" xmlns:aink="http://schemas.microsoft.com/office/drawing/2016/ink" xmlns:am3d="http://schemas.microsoft.com/office/drawing/2017/model3d" xmlns:o="urn:schemas-microsoft-com:office:office" xmlns:r="http://schemas.openxmlformats.org/officeDocument/2006/relationships" xmlns:m="http://schemas.openxmlformats.org/officeDocument/2006/math" xmlns:v="urn:schemas-microsoft-com:vml" xmlns:wp14="http://schemas.microsoft.com/office/word/2010/wordprocessingDrawing" xmlns:wp="http://schemas.openxmlformats.org/drawingml/2006/wordprocessingDrawing" xmlns:w10="urn:schemas-microsoft-com:office:word" xmlns:w="http://schemas.openxmlformats.org/wordprocessingml/2006/main" xmlns:w14="http://schemas.microsoft.com/office/word/2010/wordml" xmlns:w15="http://schemas.microsoft.com/office/word/2012/wordml" xmlns:w16cex="http://schemas.microsoft.com/office/word/2018/wordml/cex" xmlns:w16cid="http://schemas.microsoft.com/office/word/2016/wordml/cid" xmlns:w16="http://schemas.microsoft.com/office/word/2018/wordml" xmlns:w16sdtdh="http://schemas.microsoft.com/office/word/2020/wordml/sdtdatahash" xmlns:w16se="http://schemas.microsoft.com/office/word/2015/wordml/symex" xmlns:wpg="http://schemas.microsoft.com/office/word/2010/wordprocessingGroup" xmlns:wpi="http://schemas.microsoft.com/office/word/2010/wordprocessingInk" xmlns:wne="http://schemas.microsoft.com/office/word/2006/wordml" xmlns:wps="http://schemas.microsoft.com/office/word/2010/wordprocessingShape" mc:Ignorable="w14 w15 w16se w16cid w16 w16cex w16sdtdh wp14">
   <w:body>
     <w:p/>
     <w:p>
@@ -30,7 +30,7 @@
                     </pic:cNvPicPr>
                   </pic:nvPicPr>
                   <pic:blipFill>
-                    <a:blip r:embed="rId4">
+                    <a:blip r:embed="rId5">
                       <a:extLst>
                         <a:ext uri="{28A0092B-C50C-407E-A947-70E740481C1C}">
                           <a14:useLocalDpi xmlns:a14="http://schemas.microsoft.com/office/drawing/2010/main" val="0"/>
@@ -251,8 +251,6 @@
       </w:sdtPr>
       <w:sdtEndPr>
         <w:rPr>
-          <w:b/>
-          <w:bCs/>
           <w:noProof/>
         </w:rPr>
       </w:sdtEndPr>
@@ -863,6 +861,74 @@
               <w:tab w:val="right" w:leader="dot" w:pos="9040"/>
             </w:tabs>
             <w:rPr>
+              <w:noProof/>
+            </w:rPr>
+          </w:pPr>
+          <w:hyperlink w:anchor="_Toc71022114" w:history="1">
+            <w:r>
+              <w:rPr>
+                <w:rStyle w:val="Hyperlink"/>
+                <w:noProof/>
+              </w:rPr>
+              <w:t>2. &lt;&lt;Feature Name 2&gt;&gt;</w:t>
+            </w:r>
+            <w:r>
+              <w:rPr>
+                <w:noProof/>
+                <w:webHidden/>
+              </w:rPr>
+              <w:tab/>
+            </w:r>
+            <w:r>
+              <w:rPr>
+                <w:noProof/>
+                <w:webHidden/>
+              </w:rPr>
+              <w:fldChar w:fldCharType="begin"/>
+            </w:r>
+            <w:r>
+              <w:rPr>
+                <w:noProof/>
+                <w:webHidden/>
+              </w:rPr>
+              <w:instrText xml:space="preserve"> PAGEREF _Toc71022114 \h </w:instrText>
+            </w:r>
+            <w:r>
+              <w:rPr>
+                <w:noProof/>
+                <w:webHidden/>
+              </w:rPr>
+            </w:r>
+            <w:r>
+              <w:rPr>
+                <w:noProof/>
+                <w:webHidden/>
+              </w:rPr>
+              <w:fldChar w:fldCharType="separate"/>
+            </w:r>
+            <w:r>
+              <w:rPr>
+                <w:noProof/>
+                <w:webHidden/>
+              </w:rPr>
+              <w:t>6</w:t>
+            </w:r>
+            <w:r>
+              <w:rPr>
+                <w:noProof/>
+                <w:webHidden/>
+              </w:rPr>
+              <w:fldChar w:fldCharType="end"/>
+            </w:r>
+          </w:hyperlink>
+        </w:p>
+        <w:p>
+          <w:pPr>
+            <w:pStyle w:val="TOC1"/>
+            <w:tabs>
+              <w:tab w:val="right" w:leader="dot" w:pos="9040"/>
+            </w:tabs>
+            <w:rPr>
               <w:rFonts w:eastAsiaTheme="minorEastAsia"/>
               <w:noProof/>
               <w:sz w:val="24"/>
@@ -870,13 +936,20 @@
               <w:lang w:eastAsia="en-GB"/>
             </w:rPr>
           </w:pPr>
-          <w:hyperlink w:anchor="_Toc71022114" w:history="1">
+          <w:hyperlink w:anchor="_Toc71022110" w:history="1">
             <w:r>
               <w:rPr>
                 <w:rStyle w:val="Hyperlink"/>
                 <w:noProof/>
               </w:rPr>
-              <w:t>2. &lt;&lt;Feature Name 2&gt;&gt;</w:t>
+              <w:t>II.</w:t>
+            </w:r>
+            <w:r>
+              <w:rPr>
+                <w:rStyle w:val="Hyperlink"/>
+                <w:noProof/>
+              </w:rPr>
+              <w:t>Visual Models</w:t>
             </w:r>
             <w:r>
               <w:rPr>
@@ -897,7 +970,7 @@
                 <w:noProof/>
                 <w:webHidden/>
               </w:rPr>
-              <w:instrText xml:space="preserve"> PAGEREF _Toc71022114 \h </w:instrText>
+              <w:instrText xml:space="preserve"> PAGEREF _Toc71022110 \h </w:instrText>
             </w:r>
             <w:r>
               <w:rPr>
@@ -929,6 +1002,91 @@
           </w:hyperlink>
         </w:p>
         <w:p>
+          <w:pPr>
+            <w:pStyle w:val="TOC2"/>
+            <w:tabs>
+              <w:tab w:val="right" w:leader="dot" w:pos="9040"/>
+            </w:tabs>
+            <w:rPr>
+              <w:rFonts w:eastAsiaTheme="minorEastAsia"/>
+              <w:noProof/>
+              <w:sz w:val="24"/>
+              <w:szCs w:val="24"/>
+              <w:lang w:eastAsia="en-GB"/>
+            </w:rPr>
+          </w:pPr>
+          <w:hyperlink w:anchor="_Toc71022111" w:history="1">
+            <w:r>
+              <w:rPr>
+                <w:rStyle w:val="Hyperlink"/>
+                <w:noProof/>
+              </w:rPr>
+              <w:t>1.</w:t>
+            </w:r>
+            <w:r>
+              <w:rPr>
+                <w:rStyle w:val="Hyperlink"/>
+                <w:noProof/>
+              </w:rPr>
+              <w:t>Use Case Diagram</w:t>
+            </w:r>
+            <w:r>
+              <w:rPr>
+                <w:noProof/>
+                <w:webHidden/>
+              </w:rPr>
+              <w:tab/>
+            </w:r>
+            <w:r>
+              <w:rPr>
+                <w:noProof/>
+                <w:webHidden/>
+              </w:rPr>
+              <w:fldChar w:fldCharType="begin"/>
+            </w:r>
+            <w:r>
+              <w:rPr>
+                <w:noProof/>
+                <w:webHidden/>
+              </w:rPr>
+              <w:instrText xml:space="preserve"> PAGEREF _Toc71022111 \h </w:instrText>
+            </w:r>
+            <w:r>
+              <w:rPr>
+                <w:noProof/>
+                <w:webHidden/>
+              </w:rPr>
+            </w:r>
+            <w:r>
+              <w:rPr>
+                <w:noProof/>
+                <w:webHidden/>
+              </w:rPr>
+              <w:fldChar w:fldCharType="separate"/>
+            </w:r>
+            <w:r>
+              <w:rPr>
+                <w:noProof/>
+                <w:webHidden/>
+              </w:rPr>
+              <w:t>6</w:t>
+            </w:r>
+            <w:r>
+              <w:rPr>
+                <w:noProof/>
+                <w:webHidden/>
+              </w:rPr>
+              <w:fldChar w:fldCharType="end"/>
+            </w:r>
+          </w:hyperlink>
+        </w:p>
+        <w:p/>
+        <w:p>
+          <w:pPr>
+            <w:rPr>
+              <w:noProof/>
+            </w:rPr>
+          </w:pPr>
           <w:r>
             <w:rPr>
               <w:b/>
@@ -1002,13 +1160,8 @@
         <w:t xml:space="preserve"> system that replaces the current manual and telephone processes for ordering and picking up electronics </w:t>
       </w:r>
       <w:r>
-        <w:t xml:space="preserve">products. The system </w:t>
+        <w:t>products. The system is planned</w:t>
       </w:r>
-      <w:proofErr w:type="gramStart"/>
-      <w:r>
-        <w:t>is planned</w:t>
-      </w:r>
-      <w:proofErr w:type="gramEnd"/>
       <w:r>
         <w:t xml:space="preserve"> to evolve over several releases, ultimately helping to improve the ordering services for several local sellers and to create an online market for electronics products, where customers can have a large variety of choices and be able to order a product, have it deliverd as soon as possible to them.</w:t>
       </w:r>
@@ -1037,7 +1190,7 @@
                     <pic:cNvPicPr/>
                   </pic:nvPicPr>
                   <pic:blipFill>
-                    <a:blip r:embed="rId5">
+                    <a:blip r:embed="rId6">
                       <a:extLst>
                         <a:ext uri="{28A0092B-C50C-407E-A947-70E740481C1C}">
                           <a14:useLocalDpi xmlns:a14="http://schemas.microsoft.com/office/drawing/2010/main" val="0"/>
@@ -1114,7 +1267,7 @@
                     <pic:cNvPicPr/>
                   </pic:nvPicPr>
                   <pic:blipFill>
-                    <a:blip r:embed="rId6">
+                    <a:blip r:embed="rId7">
                       <a:extLst>
                         <a:ext uri="{28A0092B-C50C-407E-A947-70E740481C1C}">
                           <a14:useLocalDpi xmlns:a14="http://schemas.microsoft.com/office/drawing/2010/main" val="0"/>
@@ -1161,10 +1314,7 @@
     </w:p>
     <w:p/>
     <w:p/>
-    <w:p>
-      <w:bookmarkStart w:id="3" w:name="_GoBack"/>
-      <w:bookmarkEnd w:id="3"/>
-    </w:p>
+    <w:p/>
     <w:p/>
     <w:p>
       <w:pPr>
@@ -1194,7 +1344,7 @@
                     </pic:cNvPicPr>
                   </pic:nvPicPr>
                   <pic:blipFill>
-                    <a:blip r:embed="rId7">
+                    <a:blip r:embed="rId8">
                       <a:extLst>
                         <a:ext uri="{28A0092B-C50C-407E-A947-70E740481C1C}">
                           <a14:useLocalDpi xmlns:a14="http://schemas.microsoft.com/office/drawing/2010/main" val="0"/>
@@ -15996,6 +16146,98 @@
       </w:tr>
     </w:tbl>
     <w:p/>
+    <w:p/>
+    <w:p/>
+    <w:p/>
+    <w:p/>
+    <w:p>
+      <w:pPr>
+        <w:pStyle w:val="Heading1"/>
+      </w:pPr>
+      <w:r>
+        <w:lastRenderedPageBreak/>
+        <w:t>I</w:t>
+      </w:r>
+      <w:r>
+        <w:t>II</w:t>
+      </w:r>
+      <w:r>
+        <w:t xml:space="preserve">. </w:t>
+      </w:r>
+      <w:r>
+        <w:t>Visual Models</w:t>
+      </w:r>
+    </w:p>
+    <w:p>
+      <w:pPr>
+        <w:pStyle w:val="Heading2"/>
+        <w:numPr>
+          <w:ilvl w:val="0"/>
+          <w:numId w:val="2"/>
+        </w:numPr>
+      </w:pPr>
+      <w:r>
+        <w:t>Use Case Diagram</w:t>
+      </w:r>
+    </w:p>
+    <w:p>
+      <w:r>
+        <w:rPr>
+          <w:noProof/>
+        </w:rPr>
+        <w:drawing>
+          <wp:inline distT="0" distB="0" distL="0" distR="0" wp14:anchorId="52FF7FE3" wp14:editId="18893062">
+            <wp:extent cx="5737860" cy="7916416"/>
+            <wp:effectExtent l="0" t="0" r="0" b="8890"/>
+            <wp:docPr id="3" name="Picture 3"/>
+            <wp:cNvGraphicFramePr>
+              <a:graphicFrameLocks xmlns:a="http://schemas.openxmlformats.org/drawingml/2006/main" noChangeAspect="1"/>
+            </wp:cNvGraphicFramePr>
+            <a:graphic xmlns:a="http://schemas.openxmlformats.org/drawingml/2006/main">
+              <a:graphicData uri="http://schemas.openxmlformats.org/drawingml/2006/picture">
+                <pic:pic xmlns:pic="http://schemas.openxmlformats.org/drawingml/2006/picture">
+                  <pic:nvPicPr>
+                    <pic:cNvPr id="0" name="Picture 1"/>
+                    <pic:cNvPicPr>
+                      <a:picLocks noChangeAspect="1" noChangeArrowheads="1"/>
+                    </pic:cNvPicPr>
+                  </pic:nvPicPr>
+                  <pic:blipFill>
+                    <a:blip r:embed="rId9" cstate="print">
+                      <a:extLst>
+                        <a:ext uri="{28A0092B-C50C-407E-A947-70E740481C1C}">
+                          <a14:useLocalDpi xmlns:a14="http://schemas.microsoft.com/office/drawing/2010/main" val="0"/>
+                        </a:ext>
+                      </a:extLst>
+                    </a:blip>
+                    <a:srcRect/>
+                    <a:stretch>
+                      <a:fillRect/>
+                    </a:stretch>
+                  </pic:blipFill>
+                  <pic:spPr bwMode="auto">
+                    <a:xfrm>
+                      <a:off x="0" y="0"/>
+                      <a:ext cx="5738594" cy="7917428"/>
+                    </a:xfrm>
+                    <a:prstGeom prst="rect">
+                      <a:avLst/>
+                    </a:prstGeom>
+                    <a:noFill/>
+                    <a:ln>
+                      <a:noFill/>
+                    </a:ln>
+                  </pic:spPr>
+                </pic:pic>
+              </a:graphicData>
+            </a:graphic>
+          </wp:inline>
+        </w:drawing>
+      </w:r>
+    </w:p>
+    <w:p/>
+    <w:p/>
+    <w:p/>
     <w:sectPr>
       <w:pgSz w:w="11906" w:h="16838"/>
       <w:pgMar w:top="1440" w:right="1440" w:bottom="1440" w:left="1440" w:header="708" w:footer="708" w:gutter="0"/>
@@ -16006,8 +16248,197 @@
 </w:document>
 </file>
 
+<file path=word/numbering.xml><?xml version="1.0" encoding="utf-8"?>
+<w:numbering xmlns:wpc="http://schemas.microsoft.com/office/word/2010/wordprocessingCanvas" xmlns:cx="http://schemas.microsoft.com/office/drawing/2014/chartex" xmlns:cx1="http://schemas.microsoft.com/office/drawing/2015/9/8/chartex" xmlns:cx2="http://schemas.microsoft.com/office/drawing/2015/10/21/chartex" xmlns:cx3="http://schemas.microsoft.com/office/drawing/2016/5/9/chartex" xmlns:cx4="http://schemas.microsoft.com/office/drawing/2016/5/10/chartex" xmlns:cx5="http://schemas.microsoft.com/office/drawing/2016/5/11/chartex" xmlns:cx6="http://schemas.microsoft.com/office/drawing/2016/5/12/chartex" xmlns:cx7="http://schemas.microsoft.com/office/drawing/2016/5/13/chartex" xmlns:cx8="http://schemas.microsoft.com/office/drawing/2016/5/14/chartex" xmlns:mc="http://schemas.openxmlformats.org/markup-compatibility/2006" xmlns:aink="http://schemas.microsoft.com/office/drawing/2016/ink" xmlns:am3d="http://schemas.microsoft.com/office/drawing/2017/model3d" xmlns:o="urn:schemas-microsoft-com:office:office" xmlns:r="http://schemas.openxmlformats.org/officeDocument/2006/relationships" xmlns:m="http://schemas.openxmlformats.org/officeDocument/2006/math" xmlns:v="urn:schemas-microsoft-com:vml" xmlns:wp14="http://schemas.microsoft.com/office/word/2010/wordprocessingDrawing" xmlns:wp="http://schemas.openxmlformats.org/drawingml/2006/wordprocessingDrawing" xmlns:w10="urn:schemas-microsoft-com:office:word" xmlns:w="http://schemas.openxmlformats.org/wordprocessingml/2006/main" xmlns:w14="http://schemas.microsoft.com/office/word/2010/wordml" xmlns:w15="http://schemas.microsoft.com/office/word/2012/wordml" xmlns:w16cex="http://schemas.microsoft.com/office/word/2018/wordml/cex" xmlns:w16cid="http://schemas.microsoft.com/office/word/2016/wordml/cid" xmlns:w16="http://schemas.microsoft.com/office/word/2018/wordml" xmlns:w16sdtdh="http://schemas.microsoft.com/office/word/2020/wordml/sdtdatahash" xmlns:w16se="http://schemas.microsoft.com/office/word/2015/wordml/symex" xmlns:wpg="http://schemas.microsoft.com/office/word/2010/wordprocessingGroup" xmlns:wpi="http://schemas.microsoft.com/office/word/2010/wordprocessingInk" xmlns:wne="http://schemas.microsoft.com/office/word/2006/wordml" xmlns:wps="http://schemas.microsoft.com/office/word/2010/wordprocessingShape" mc:Ignorable="w14 w15 w16se w16cid w16 w16cex w16sdtdh wp14">
+  <w:abstractNum w:abstractNumId="0" w15:restartNumberingAfterBreak="0">
+    <w:nsid w:val="467D6D50"/>
+    <w:multiLevelType w:val="hybridMultilevel"/>
+    <w:tmpl w:val="F0BCDCDE"/>
+    <w:lvl w:ilvl="0" w:tplc="0409000F">
+      <w:start w:val="1"/>
+      <w:numFmt w:val="decimal"/>
+      <w:lvlText w:val="%1."/>
+      <w:lvlJc w:val="left"/>
+      <w:pPr>
+        <w:ind w:left="720" w:hanging="360"/>
+      </w:pPr>
+      <w:rPr>
+        <w:rFonts w:hint="default"/>
+      </w:rPr>
+    </w:lvl>
+    <w:lvl w:ilvl="1" w:tplc="04090019" w:tentative="1">
+      <w:start w:val="1"/>
+      <w:numFmt w:val="lowerLetter"/>
+      <w:lvlText w:val="%2."/>
+      <w:lvlJc w:val="left"/>
+      <w:pPr>
+        <w:ind w:left="1440" w:hanging="360"/>
+      </w:pPr>
+    </w:lvl>
+    <w:lvl w:ilvl="2" w:tplc="0409001B" w:tentative="1">
+      <w:start w:val="1"/>
+      <w:numFmt w:val="lowerRoman"/>
+      <w:lvlText w:val="%3."/>
+      <w:lvlJc w:val="right"/>
+      <w:pPr>
+        <w:ind w:left="2160" w:hanging="180"/>
+      </w:pPr>
+    </w:lvl>
+    <w:lvl w:ilvl="3" w:tplc="0409000F" w:tentative="1">
+      <w:start w:val="1"/>
+      <w:numFmt w:val="decimal"/>
+      <w:lvlText w:val="%4."/>
+      <w:lvlJc w:val="left"/>
+      <w:pPr>
+        <w:ind w:left="2880" w:hanging="360"/>
+      </w:pPr>
+    </w:lvl>
+    <w:lvl w:ilvl="4" w:tplc="04090019" w:tentative="1">
+      <w:start w:val="1"/>
+      <w:numFmt w:val="lowerLetter"/>
+      <w:lvlText w:val="%5."/>
+      <w:lvlJc w:val="left"/>
+      <w:pPr>
+        <w:ind w:left="3600" w:hanging="360"/>
+      </w:pPr>
+    </w:lvl>
+    <w:lvl w:ilvl="5" w:tplc="0409001B" w:tentative="1">
+      <w:start w:val="1"/>
+      <w:numFmt w:val="lowerRoman"/>
+      <w:lvlText w:val="%6."/>
+      <w:lvlJc w:val="right"/>
+      <w:pPr>
+        <w:ind w:left="4320" w:hanging="180"/>
+      </w:pPr>
+    </w:lvl>
+    <w:lvl w:ilvl="6" w:tplc="0409000F" w:tentative="1">
+      <w:start w:val="1"/>
+      <w:numFmt w:val="decimal"/>
+      <w:lvlText w:val="%7."/>
+      <w:lvlJc w:val="left"/>
+      <w:pPr>
+        <w:ind w:left="5040" w:hanging="360"/>
+      </w:pPr>
+    </w:lvl>
+    <w:lvl w:ilvl="7" w:tplc="04090019" w:tentative="1">
+      <w:start w:val="1"/>
+      <w:numFmt w:val="lowerLetter"/>
+      <w:lvlText w:val="%8."/>
+      <w:lvlJc w:val="left"/>
+      <w:pPr>
+        <w:ind w:left="5760" w:hanging="360"/>
+      </w:pPr>
+    </w:lvl>
+    <w:lvl w:ilvl="8" w:tplc="0409001B" w:tentative="1">
+      <w:start w:val="1"/>
+      <w:numFmt w:val="lowerRoman"/>
+      <w:lvlText w:val="%9."/>
+      <w:lvlJc w:val="right"/>
+      <w:pPr>
+        <w:ind w:left="6480" w:hanging="180"/>
+      </w:pPr>
+    </w:lvl>
+  </w:abstractNum>
+  <w:abstractNum w:abstractNumId="1" w15:restartNumberingAfterBreak="0">
+    <w:nsid w:val="75E63D8A"/>
+    <w:multiLevelType w:val="hybridMultilevel"/>
+    <w:tmpl w:val="A16C18A0"/>
+    <w:lvl w:ilvl="0" w:tplc="163A1C36">
+      <w:start w:val="1"/>
+      <w:numFmt w:val="decimal"/>
+      <w:lvlText w:val="%1."/>
+      <w:lvlJc w:val="left"/>
+      <w:pPr>
+        <w:ind w:left="564" w:hanging="360"/>
+      </w:pPr>
+      <w:rPr>
+        <w:rFonts w:hint="default"/>
+      </w:rPr>
+    </w:lvl>
+    <w:lvl w:ilvl="1" w:tplc="04090019" w:tentative="1">
+      <w:start w:val="1"/>
+      <w:numFmt w:val="lowerLetter"/>
+      <w:lvlText w:val="%2."/>
+      <w:lvlJc w:val="left"/>
+      <w:pPr>
+        <w:ind w:left="1284" w:hanging="360"/>
+      </w:pPr>
+    </w:lvl>
+    <w:lvl w:ilvl="2" w:tplc="0409001B" w:tentative="1">
+      <w:start w:val="1"/>
+      <w:numFmt w:val="lowerRoman"/>
+      <w:lvlText w:val="%3."/>
+      <w:lvlJc w:val="right"/>
+      <w:pPr>
+        <w:ind w:left="2004" w:hanging="180"/>
+      </w:pPr>
+    </w:lvl>
+    <w:lvl w:ilvl="3" w:tplc="0409000F" w:tentative="1">
+      <w:start w:val="1"/>
+      <w:numFmt w:val="decimal"/>
+      <w:lvlText w:val="%4."/>
+      <w:lvlJc w:val="left"/>
+      <w:pPr>
+        <w:ind w:left="2724" w:hanging="360"/>
+      </w:pPr>
+    </w:lvl>
+    <w:lvl w:ilvl="4" w:tplc="04090019" w:tentative="1">
+      <w:start w:val="1"/>
+      <w:numFmt w:val="lowerLetter"/>
+      <w:lvlText w:val="%5."/>
+      <w:lvlJc w:val="left"/>
+      <w:pPr>
+        <w:ind w:left="3444" w:hanging="360"/>
+      </w:pPr>
+    </w:lvl>
+    <w:lvl w:ilvl="5" w:tplc="0409001B" w:tentative="1">
+      <w:start w:val="1"/>
+      <w:numFmt w:val="lowerRoman"/>
+      <w:lvlText w:val="%6."/>
+      <w:lvlJc w:val="right"/>
+      <w:pPr>
+        <w:ind w:left="4164" w:hanging="180"/>
+      </w:pPr>
+    </w:lvl>
+    <w:lvl w:ilvl="6" w:tplc="0409000F" w:tentative="1">
+      <w:start w:val="1"/>
+      <w:numFmt w:val="decimal"/>
+      <w:lvlText w:val="%7."/>
+      <w:lvlJc w:val="left"/>
+      <w:pPr>
+        <w:ind w:left="4884" w:hanging="360"/>
+      </w:pPr>
+    </w:lvl>
+    <w:lvl w:ilvl="7" w:tplc="04090019" w:tentative="1">
+      <w:start w:val="1"/>
+      <w:numFmt w:val="lowerLetter"/>
+      <w:lvlText w:val="%8."/>
+      <w:lvlJc w:val="left"/>
+      <w:pPr>
+        <w:ind w:left="5604" w:hanging="360"/>
+      </w:pPr>
+    </w:lvl>
+    <w:lvl w:ilvl="8" w:tplc="0409001B" w:tentative="1">
+      <w:start w:val="1"/>
+      <w:numFmt w:val="lowerRoman"/>
+      <w:lvlText w:val="%9."/>
+      <w:lvlJc w:val="right"/>
+      <w:pPr>
+        <w:ind w:left="6324" w:hanging="180"/>
+      </w:pPr>
+    </w:lvl>
+  </w:abstractNum>
+  <w:num w:numId="1">
+    <w:abstractNumId w:val="1"/>
+  </w:num>
+  <w:num w:numId="2">
+    <w:abstractNumId w:val="0"/>
+  </w:num>
+</w:numbering>
+</file>
+
 <file path=word/styles.xml><?xml version="1.0" encoding="utf-8"?>
-<w:styles xmlns:mc="http://schemas.openxmlformats.org/markup-compatibility/2006" xmlns:r="http://schemas.openxmlformats.org/officeDocument/2006/relationships" xmlns:w="http://schemas.openxmlformats.org/wordprocessingml/2006/main" xmlns:w14="http://schemas.microsoft.com/office/word/2010/wordml" xmlns:w15="http://schemas.microsoft.com/office/word/2012/wordml" xmlns:w16se="http://schemas.microsoft.com/office/word/2015/wordml/symex" mc:Ignorable="w14 w15 w16se">
+<w:styles xmlns:mc="http://schemas.openxmlformats.org/markup-compatibility/2006" xmlns:r="http://schemas.openxmlformats.org/officeDocument/2006/relationships" xmlns:w="http://schemas.openxmlformats.org/wordprocessingml/2006/main" xmlns:w14="http://schemas.microsoft.com/office/word/2010/wordml" xmlns:w15="http://schemas.microsoft.com/office/word/2012/wordml" xmlns:w16cex="http://schemas.microsoft.com/office/word/2018/wordml/cex" xmlns:w16cid="http://schemas.microsoft.com/office/word/2016/wordml/cid" xmlns:w16="http://schemas.microsoft.com/office/word/2018/wordml" xmlns:w16sdtdh="http://schemas.microsoft.com/office/word/2020/wordml/sdtdatahash" xmlns:w16se="http://schemas.microsoft.com/office/word/2015/wordml/symex" mc:Ignorable="w14 w15 w16se w16cid w16 w16cex w16sdtdh">
   <w:docDefaults>
     <w:rPrDefault>
       <w:rPr>
@@ -16023,7 +16454,7 @@
       </w:pPr>
     </w:pPrDefault>
   </w:docDefaults>
-  <w:latentStyles w:defLockedState="0" w:defUIPriority="99" w:defSemiHidden="0" w:defUnhideWhenUsed="0" w:defQFormat="0" w:count="371">
+  <w:latentStyles w:defLockedState="0" w:defUIPriority="99" w:defSemiHidden="0" w:defUnhideWhenUsed="0" w:defQFormat="0" w:count="376">
     <w:lsdException w:name="Normal" w:uiPriority="0" w:qFormat="1"/>
     <w:lsdException w:name="heading 1" w:uiPriority="9" w:qFormat="1"/>
     <w:lsdException w:name="heading 2" w:semiHidden="1" w:uiPriority="9" w:unhideWhenUsed="1" w:qFormat="1"/>
@@ -16129,7 +16560,6 @@
     <w:lsdException w:name="HTML Sample" w:semiHidden="1" w:unhideWhenUsed="1"/>
     <w:lsdException w:name="HTML Typewriter" w:semiHidden="1" w:unhideWhenUsed="1"/>
     <w:lsdException w:name="HTML Variable" w:semiHidden="1" w:unhideWhenUsed="1"/>
-    <w:lsdException w:name="Normal Table" w:semiHidden="1" w:unhideWhenUsed="1"/>
     <w:lsdException w:name="annotation subject" w:semiHidden="1" w:unhideWhenUsed="1"/>
     <w:lsdException w:name="No List" w:semiHidden="1" w:unhideWhenUsed="1"/>
     <w:lsdException w:name="Outline List 1" w:semiHidden="1" w:unhideWhenUsed="1"/>
@@ -16172,11 +16602,8 @@
     <w:lsdException w:name="Table Contemporary" w:semiHidden="1" w:unhideWhenUsed="1"/>
     <w:lsdException w:name="Table Elegant" w:semiHidden="1" w:unhideWhenUsed="1"/>
     <w:lsdException w:name="Table Professional" w:semiHidden="1" w:unhideWhenUsed="1"/>
-    <w:lsdException w:name="Table Subtle 1" w:semiHidden="1" w:unhideWhenUsed="1"/>
     <w:lsdException w:name="Table Subtle 2" w:semiHidden="1" w:unhideWhenUsed="1"/>
     <w:lsdException w:name="Table Web 1" w:semiHidden="1" w:unhideWhenUsed="1"/>
-    <w:lsdException w:name="Table Web 2" w:semiHidden="1" w:unhideWhenUsed="1"/>
-    <w:lsdException w:name="Table Web 3" w:semiHidden="1" w:unhideWhenUsed="1"/>
     <w:lsdException w:name="Balloon Text" w:semiHidden="1" w:unhideWhenUsed="1"/>
     <w:lsdException w:name="Table Grid" w:uiPriority="39"/>
     <w:lsdException w:name="Table Theme" w:semiHidden="1" w:unhideWhenUsed="1"/>
@@ -16395,6 +16822,11 @@
     <w:lsdException w:name="List Table 5 Dark Accent 6" w:uiPriority="50"/>
     <w:lsdException w:name="List Table 6 Colorful Accent 6" w:uiPriority="51"/>
     <w:lsdException w:name="List Table 7 Colorful Accent 6" w:uiPriority="52"/>
+    <w:lsdException w:name="Mention" w:semiHidden="1" w:unhideWhenUsed="1"/>
+    <w:lsdException w:name="Smart Hyperlink" w:semiHidden="1" w:unhideWhenUsed="1"/>
+    <w:lsdException w:name="Hashtag" w:semiHidden="1" w:unhideWhenUsed="1"/>
+    <w:lsdException w:name="Unresolved Mention" w:semiHidden="1" w:unhideWhenUsed="1"/>
+    <w:lsdException w:name="Smart Link" w:semiHidden="1" w:unhideWhenUsed="1"/>
   </w:latentStyles>
   <w:style w:type="paragraph" w:default="1" w:styleId="Normal">
     <w:name w:val="Normal"/>
@@ -16608,6 +17040,17 @@
       <w:color w:val="2F5496" w:themeColor="accent1" w:themeShade="BF"/>
       <w:lang w:eastAsia="en-US"/>
     </w:rPr>
+  </w:style>
+  <w:style w:type="paragraph" w:styleId="ListParagraph">
+    <w:name w:val="List Paragraph"/>
+    <w:basedOn w:val="Normal"/>
+    <w:uiPriority w:val="34"/>
+    <w:qFormat/>
+    <w:rsid w:val="00724BDE"/>
+    <w:pPr>
+      <w:ind w:left="720"/>
+      <w:contextualSpacing/>
+    </w:pPr>
   </w:style>
 </w:styles>
 </file>

</xml_diff>

<commit_message>
add Seller Screen Flow Document
</commit_message>
<xml_diff>
--- a/Document/SRS-document.docx
+++ b/Document/SRS-document.docx
@@ -1,6 +1,6 @@
 
 <file path=word/document.xml><?xml version="1.0" encoding="utf-8"?>
-<w:document xmlns:wpc="http://schemas.microsoft.com/office/word/2010/wordprocessingCanvas" xmlns:cx="http://schemas.microsoft.com/office/drawing/2014/chartex" xmlns:cx1="http://schemas.microsoft.com/office/drawing/2015/9/8/chartex" xmlns:cx2="http://schemas.microsoft.com/office/drawing/2015/10/21/chartex" xmlns:cx3="http://schemas.microsoft.com/office/drawing/2016/5/9/chartex" xmlns:cx4="http://schemas.microsoft.com/office/drawing/2016/5/10/chartex" xmlns:cx5="http://schemas.microsoft.com/office/drawing/2016/5/11/chartex" xmlns:cx6="http://schemas.microsoft.com/office/drawing/2016/5/12/chartex" xmlns:cx7="http://schemas.microsoft.com/office/drawing/2016/5/13/chartex" xmlns:cx8="http://schemas.microsoft.com/office/drawing/2016/5/14/chartex" xmlns:mc="http://schemas.openxmlformats.org/markup-compatibility/2006" xmlns:aink="http://schemas.microsoft.com/office/drawing/2016/ink" xmlns:am3d="http://schemas.microsoft.com/office/drawing/2017/model3d" xmlns:o="urn:schemas-microsoft-com:office:office" xmlns:r="http://schemas.openxmlformats.org/officeDocument/2006/relationships" xmlns:m="http://schemas.openxmlformats.org/officeDocument/2006/math" xmlns:v="urn:schemas-microsoft-com:vml" xmlns:wp14="http://schemas.microsoft.com/office/word/2010/wordprocessingDrawing" xmlns:wp="http://schemas.openxmlformats.org/drawingml/2006/wordprocessingDrawing" xmlns:w10="urn:schemas-microsoft-com:office:word" xmlns:w="http://schemas.openxmlformats.org/wordprocessingml/2006/main" xmlns:w14="http://schemas.microsoft.com/office/word/2010/wordml" xmlns:w15="http://schemas.microsoft.com/office/word/2012/wordml" xmlns:w16cex="http://schemas.microsoft.com/office/word/2018/wordml/cex" xmlns:w16cid="http://schemas.microsoft.com/office/word/2016/wordml/cid" xmlns:w16="http://schemas.microsoft.com/office/word/2018/wordml" xmlns:w16sdtdh="http://schemas.microsoft.com/office/word/2020/wordml/sdtdatahash" xmlns:w16se="http://schemas.microsoft.com/office/word/2015/wordml/symex" xmlns:wpg="http://schemas.microsoft.com/office/word/2010/wordprocessingGroup" xmlns:wpi="http://schemas.microsoft.com/office/word/2010/wordprocessingInk" xmlns:wne="http://schemas.microsoft.com/office/word/2006/wordml" xmlns:wps="http://schemas.microsoft.com/office/word/2010/wordprocessingShape" mc:Ignorable="w14 w15 w16se w16cid w16 w16cex w16sdtdh wp14">
+<w:document xmlns:wpc="http://schemas.microsoft.com/office/word/2010/wordprocessingCanvas" xmlns:cx="http://schemas.microsoft.com/office/drawing/2014/chartex" xmlns:mc="http://schemas.openxmlformats.org/markup-compatibility/2006" xmlns:o="urn:schemas-microsoft-com:office:office" xmlns:r="http://schemas.openxmlformats.org/officeDocument/2006/relationships" xmlns:m="http://schemas.openxmlformats.org/officeDocument/2006/math" xmlns:v="urn:schemas-microsoft-com:vml" xmlns:wp14="http://schemas.microsoft.com/office/word/2010/wordprocessingDrawing" xmlns:wp="http://schemas.openxmlformats.org/drawingml/2006/wordprocessingDrawing" xmlns:w10="urn:schemas-microsoft-com:office:word" xmlns:w="http://schemas.openxmlformats.org/wordprocessingml/2006/main" xmlns:w14="http://schemas.microsoft.com/office/word/2010/wordml" xmlns:w15="http://schemas.microsoft.com/office/word/2012/wordml" xmlns:w16se="http://schemas.microsoft.com/office/word/2015/wordml/symex" xmlns:wpg="http://schemas.microsoft.com/office/word/2010/wordprocessingGroup" xmlns:wpi="http://schemas.microsoft.com/office/word/2010/wordprocessingInk" xmlns:wne="http://schemas.microsoft.com/office/word/2006/wordml" xmlns:wps="http://schemas.microsoft.com/office/word/2010/wordprocessingShape" mc:Ignorable="w14 w15 w16se wp14">
   <w:body>
     <w:p/>
     <w:p>
@@ -10,7 +10,7 @@
       <w:r>
         <w:rPr>
           <w:noProof/>
-          <w:lang w:val="en-US" w:eastAsia="ja-JP"/>
+          <w:lang w:val="en-US"/>
         </w:rPr>
         <w:drawing>
           <wp:inline distT="0" distB="0" distL="0" distR="0" wp14:anchorId="3C1D1DED" wp14:editId="4411D7F3">
@@ -1163,7 +1163,15 @@
         <w:t>products. The system is planned</w:t>
       </w:r>
       <w:r>
-        <w:t xml:space="preserve"> to evolve over several releases, ultimately helping to improve the ordering services for several local sellers and to create an online market for electronics products, where customers can have a large variety of choices and be able to order a product, have it deliverd as soon as possible to them.</w:t>
+        <w:t xml:space="preserve"> to evolve over several releases, ultimately helping to improve the ordering services for several local sellers and to create an online market for electronics products, where customers can have a large variety of choices and be able to order a product, have it </w:t>
+      </w:r>
+      <w:proofErr w:type="spellStart"/>
+      <w:r>
+        <w:t>deliverd</w:t>
+      </w:r>
+      <w:proofErr w:type="spellEnd"/>
+      <w:r>
+        <w:t xml:space="preserve"> as soon as possible to them.</w:t>
       </w:r>
     </w:p>
     <w:p/>
@@ -1172,7 +1180,7 @@
       <w:r>
         <w:rPr>
           <w:noProof/>
-          <w:lang w:val="en-US" w:eastAsia="ja-JP"/>
+          <w:lang w:val="en-US"/>
         </w:rPr>
         <w:drawing>
           <wp:inline distT="0" distB="0" distL="0" distR="0" wp14:anchorId="7B9670B9" wp14:editId="556F552D">
@@ -1249,7 +1257,7 @@
       <w:r>
         <w:rPr>
           <w:noProof/>
-          <w:lang w:val="en-US" w:eastAsia="ja-JP"/>
+          <w:lang w:val="en-US"/>
         </w:rPr>
         <w:drawing>
           <wp:inline distT="0" distB="0" distL="0" distR="0" wp14:anchorId="5358F2A3" wp14:editId="4527B7D2">
@@ -1323,7 +1331,7 @@
       <w:r>
         <w:rPr>
           <w:noProof/>
-          <w:lang w:val="en-US" w:eastAsia="ja-JP"/>
+          <w:lang w:val="en-US"/>
         </w:rPr>
         <w:lastRenderedPageBreak/>
         <w:drawing>
@@ -1392,6 +1400,87 @@
     </w:p>
     <w:p/>
     <w:p/>
+    <w:p/>
+    <w:p>
+      <w:r>
+        <w:rPr>
+          <w:noProof/>
+          <w:lang w:val="en-US"/>
+        </w:rPr>
+        <w:lastRenderedPageBreak/>
+        <w:drawing>
+          <wp:inline distT="0" distB="0" distL="0" distR="0" wp14:anchorId="673A036F" wp14:editId="1440090F">
+            <wp:extent cx="5731510" cy="5137150"/>
+            <wp:effectExtent l="190500" t="190500" r="193040" b="196850"/>
+            <wp:docPr id="6" name="Picture 6"/>
+            <wp:cNvGraphicFramePr>
+              <a:graphicFrameLocks xmlns:a="http://schemas.openxmlformats.org/drawingml/2006/main" noChangeAspect="1"/>
+            </wp:cNvGraphicFramePr>
+            <a:graphic xmlns:a="http://schemas.openxmlformats.org/drawingml/2006/main">
+              <a:graphicData uri="http://schemas.openxmlformats.org/drawingml/2006/picture">
+                <pic:pic xmlns:pic="http://schemas.openxmlformats.org/drawingml/2006/picture">
+                  <pic:nvPicPr>
+                    <pic:cNvPr id="6" name="Seller Screen Flow Diagram.jpg"/>
+                    <pic:cNvPicPr/>
+                  </pic:nvPicPr>
+                  <pic:blipFill>
+                    <a:blip r:embed="rId9">
+                      <a:extLst>
+                        <a:ext uri="{28A0092B-C50C-407E-A947-70E740481C1C}">
+                          <a14:useLocalDpi xmlns:a14="http://schemas.microsoft.com/office/drawing/2010/main" val="0"/>
+                        </a:ext>
+                      </a:extLst>
+                    </a:blip>
+                    <a:stretch>
+                      <a:fillRect/>
+                    </a:stretch>
+                  </pic:blipFill>
+                  <pic:spPr>
+                    <a:xfrm>
+                      <a:off x="0" y="0"/>
+                      <a:ext cx="5731510" cy="5137150"/>
+                    </a:xfrm>
+                    <a:prstGeom prst="rect">
+                      <a:avLst/>
+                    </a:prstGeom>
+                    <a:ln>
+                      <a:noFill/>
+                    </a:ln>
+                    <a:effectLst>
+                      <a:outerShdw blurRad="190500" algn="tl" rotWithShape="0">
+                        <a:srgbClr val="000000">
+                          <a:alpha val="70000"/>
+                        </a:srgbClr>
+                      </a:outerShdw>
+                    </a:effectLst>
+                  </pic:spPr>
+                </pic:pic>
+              </a:graphicData>
+            </a:graphic>
+          </wp:inline>
+        </w:drawing>
+      </w:r>
+    </w:p>
+    <w:p>
+      <w:r>
+        <w:tab/>
+      </w:r>
+      <w:r>
+        <w:tab/>
+      </w:r>
+      <w:r>
+        <w:tab/>
+      </w:r>
+      <w:r>
+        <w:tab/>
+      </w:r>
+      <w:r>
+        <w:tab/>
+        <w:t>Screen Flow Of Seller</w:t>
+      </w:r>
+      <w:bookmarkStart w:id="3" w:name="_GoBack"/>
+      <w:bookmarkEnd w:id="3"/>
+    </w:p>
     <w:p>
       <w:pPr>
         <w:pStyle w:val="Heading4"/>
@@ -2962,7 +3051,6 @@
                 <w:color w:val="000000"/>
                 <w:lang w:val="en-US" w:eastAsia="ja-JP"/>
               </w:rPr>
-              <w:lastRenderedPageBreak/>
               <w:t>11</w:t>
             </w:r>
           </w:p>
@@ -3229,6 +3317,7 @@
                 <w:color w:val="000000"/>
                 <w:lang w:val="en-US" w:eastAsia="ja-JP"/>
               </w:rPr>
+              <w:lastRenderedPageBreak/>
               <w:t>13</w:t>
             </w:r>
           </w:p>
@@ -7753,7 +7842,6 @@
                 <w:rFonts w:ascii="Calibri" w:hAnsi="Calibri" w:cs="Calibri"/>
                 <w:color w:val="000000"/>
               </w:rPr>
-              <w:lastRenderedPageBreak/>
               <w:t xml:space="preserve">    View Profile Details</w:t>
             </w:r>
           </w:p>
@@ -7952,6 +8040,7 @@
                 <w:rFonts w:ascii="Calibri" w:hAnsi="Calibri" w:cs="Calibri"/>
                 <w:color w:val="000000"/>
               </w:rPr>
+              <w:lastRenderedPageBreak/>
               <w:t xml:space="preserve">    Continue Shopping</w:t>
             </w:r>
           </w:p>
@@ -12247,7 +12336,6 @@
                 <w:sz w:val="26"/>
                 <w:szCs w:val="26"/>
               </w:rPr>
-              <w:lastRenderedPageBreak/>
               <w:t>Check Out</w:t>
             </w:r>
           </w:p>
@@ -12446,6 +12534,7 @@
                 <w:rFonts w:ascii="Calibri" w:hAnsi="Calibri" w:cs="Calibri"/>
                 <w:color w:val="000000"/>
               </w:rPr>
+              <w:lastRenderedPageBreak/>
               <w:t xml:space="preserve">    Typing Note</w:t>
             </w:r>
           </w:p>
@@ -16156,16 +16245,7 @@
       </w:pPr>
       <w:r>
         <w:lastRenderedPageBreak/>
-        <w:t>I</w:t>
-      </w:r>
-      <w:r>
-        <w:t>II</w:t>
-      </w:r>
-      <w:r>
-        <w:t xml:space="preserve">. </w:t>
-      </w:r>
-      <w:r>
-        <w:t>Visual Models</w:t>
+        <w:t>III. Visual Models</w:t>
       </w:r>
     </w:p>
     <w:p>
@@ -16184,6 +16264,7 @@
       <w:r>
         <w:rPr>
           <w:noProof/>
+          <w:lang w:val="en-US"/>
         </w:rPr>
         <w:drawing>
           <wp:inline distT="0" distB="0" distL="0" distR="0" wp14:anchorId="52FF7FE3" wp14:editId="18893062">
@@ -16203,7 +16284,7 @@
                     </pic:cNvPicPr>
                   </pic:nvPicPr>
                   <pic:blipFill>
-                    <a:blip r:embed="rId9" cstate="print">
+                    <a:blip r:embed="rId10" cstate="print">
                       <a:extLst>
                         <a:ext uri="{28A0092B-C50C-407E-A947-70E740481C1C}">
                           <a14:useLocalDpi xmlns:a14="http://schemas.microsoft.com/office/drawing/2010/main" val="0"/>
@@ -16249,7 +16330,7 @@
 </file>
 
 <file path=word/numbering.xml><?xml version="1.0" encoding="utf-8"?>
-<w:numbering xmlns:wpc="http://schemas.microsoft.com/office/word/2010/wordprocessingCanvas" xmlns:cx="http://schemas.microsoft.com/office/drawing/2014/chartex" xmlns:cx1="http://schemas.microsoft.com/office/drawing/2015/9/8/chartex" xmlns:cx2="http://schemas.microsoft.com/office/drawing/2015/10/21/chartex" xmlns:cx3="http://schemas.microsoft.com/office/drawing/2016/5/9/chartex" xmlns:cx4="http://schemas.microsoft.com/office/drawing/2016/5/10/chartex" xmlns:cx5="http://schemas.microsoft.com/office/drawing/2016/5/11/chartex" xmlns:cx6="http://schemas.microsoft.com/office/drawing/2016/5/12/chartex" xmlns:cx7="http://schemas.microsoft.com/office/drawing/2016/5/13/chartex" xmlns:cx8="http://schemas.microsoft.com/office/drawing/2016/5/14/chartex" xmlns:mc="http://schemas.openxmlformats.org/markup-compatibility/2006" xmlns:aink="http://schemas.microsoft.com/office/drawing/2016/ink" xmlns:am3d="http://schemas.microsoft.com/office/drawing/2017/model3d" xmlns:o="urn:schemas-microsoft-com:office:office" xmlns:r="http://schemas.openxmlformats.org/officeDocument/2006/relationships" xmlns:m="http://schemas.openxmlformats.org/officeDocument/2006/math" xmlns:v="urn:schemas-microsoft-com:vml" xmlns:wp14="http://schemas.microsoft.com/office/word/2010/wordprocessingDrawing" xmlns:wp="http://schemas.openxmlformats.org/drawingml/2006/wordprocessingDrawing" xmlns:w10="urn:schemas-microsoft-com:office:word" xmlns:w="http://schemas.openxmlformats.org/wordprocessingml/2006/main" xmlns:w14="http://schemas.microsoft.com/office/word/2010/wordml" xmlns:w15="http://schemas.microsoft.com/office/word/2012/wordml" xmlns:w16cex="http://schemas.microsoft.com/office/word/2018/wordml/cex" xmlns:w16cid="http://schemas.microsoft.com/office/word/2016/wordml/cid" xmlns:w16="http://schemas.microsoft.com/office/word/2018/wordml" xmlns:w16sdtdh="http://schemas.microsoft.com/office/word/2020/wordml/sdtdatahash" xmlns:w16se="http://schemas.microsoft.com/office/word/2015/wordml/symex" xmlns:wpg="http://schemas.microsoft.com/office/word/2010/wordprocessingGroup" xmlns:wpi="http://schemas.microsoft.com/office/word/2010/wordprocessingInk" xmlns:wne="http://schemas.microsoft.com/office/word/2006/wordml" xmlns:wps="http://schemas.microsoft.com/office/word/2010/wordprocessingShape" mc:Ignorable="w14 w15 w16se w16cid w16 w16cex w16sdtdh wp14">
+<w:numbering xmlns:wpc="http://schemas.microsoft.com/office/word/2010/wordprocessingCanvas" xmlns:cx="http://schemas.microsoft.com/office/drawing/2014/chartex" xmlns:mc="http://schemas.openxmlformats.org/markup-compatibility/2006" xmlns:o="urn:schemas-microsoft-com:office:office" xmlns:r="http://schemas.openxmlformats.org/officeDocument/2006/relationships" xmlns:m="http://schemas.openxmlformats.org/officeDocument/2006/math" xmlns:v="urn:schemas-microsoft-com:vml" xmlns:wp14="http://schemas.microsoft.com/office/word/2010/wordprocessingDrawing" xmlns:wp="http://schemas.openxmlformats.org/drawingml/2006/wordprocessingDrawing" xmlns:w10="urn:schemas-microsoft-com:office:word" xmlns:w="http://schemas.openxmlformats.org/wordprocessingml/2006/main" xmlns:w14="http://schemas.microsoft.com/office/word/2010/wordml" xmlns:w15="http://schemas.microsoft.com/office/word/2012/wordml" xmlns:w16se="http://schemas.microsoft.com/office/word/2015/wordml/symex" xmlns:wpg="http://schemas.microsoft.com/office/word/2010/wordprocessingGroup" xmlns:wpi="http://schemas.microsoft.com/office/word/2010/wordprocessingInk" xmlns:wne="http://schemas.microsoft.com/office/word/2006/wordml" xmlns:wps="http://schemas.microsoft.com/office/word/2010/wordprocessingShape" mc:Ignorable="w14 w15 w16se wp14">
   <w:abstractNum w:abstractNumId="0" w15:restartNumberingAfterBreak="0">
     <w:nsid w:val="467D6D50"/>
     <w:multiLevelType w:val="hybridMultilevel"/>
@@ -16438,7 +16519,7 @@
 </file>
 
 <file path=word/styles.xml><?xml version="1.0" encoding="utf-8"?>
-<w:styles xmlns:mc="http://schemas.openxmlformats.org/markup-compatibility/2006" xmlns:r="http://schemas.openxmlformats.org/officeDocument/2006/relationships" xmlns:w="http://schemas.openxmlformats.org/wordprocessingml/2006/main" xmlns:w14="http://schemas.microsoft.com/office/word/2010/wordml" xmlns:w15="http://schemas.microsoft.com/office/word/2012/wordml" xmlns:w16cex="http://schemas.microsoft.com/office/word/2018/wordml/cex" xmlns:w16cid="http://schemas.microsoft.com/office/word/2016/wordml/cid" xmlns:w16="http://schemas.microsoft.com/office/word/2018/wordml" xmlns:w16sdtdh="http://schemas.microsoft.com/office/word/2020/wordml/sdtdatahash" xmlns:w16se="http://schemas.microsoft.com/office/word/2015/wordml/symex" mc:Ignorable="w14 w15 w16se w16cid w16 w16cex w16sdtdh">
+<w:styles xmlns:mc="http://schemas.openxmlformats.org/markup-compatibility/2006" xmlns:r="http://schemas.openxmlformats.org/officeDocument/2006/relationships" xmlns:w="http://schemas.openxmlformats.org/wordprocessingml/2006/main" xmlns:w14="http://schemas.microsoft.com/office/word/2010/wordml" xmlns:w15="http://schemas.microsoft.com/office/word/2012/wordml" xmlns:w16se="http://schemas.microsoft.com/office/word/2015/wordml/symex" mc:Ignorable="w14 w15 w16se">
   <w:docDefaults>
     <w:rPrDefault>
       <w:rPr>
@@ -16454,7 +16535,7 @@
       </w:pPr>
     </w:pPrDefault>
   </w:docDefaults>
-  <w:latentStyles w:defLockedState="0" w:defUIPriority="99" w:defSemiHidden="0" w:defUnhideWhenUsed="0" w:defQFormat="0" w:count="376">
+  <w:latentStyles w:defLockedState="0" w:defUIPriority="99" w:defSemiHidden="0" w:defUnhideWhenUsed="0" w:defQFormat="0" w:count="371">
     <w:lsdException w:name="Normal" w:uiPriority="0" w:qFormat="1"/>
     <w:lsdException w:name="heading 1" w:uiPriority="9" w:qFormat="1"/>
     <w:lsdException w:name="heading 2" w:semiHidden="1" w:uiPriority="9" w:unhideWhenUsed="1" w:qFormat="1"/>
@@ -16560,6 +16641,7 @@
     <w:lsdException w:name="HTML Sample" w:semiHidden="1" w:unhideWhenUsed="1"/>
     <w:lsdException w:name="HTML Typewriter" w:semiHidden="1" w:unhideWhenUsed="1"/>
     <w:lsdException w:name="HTML Variable" w:semiHidden="1" w:unhideWhenUsed="1"/>
+    <w:lsdException w:name="Normal Table" w:semiHidden="1" w:unhideWhenUsed="1"/>
     <w:lsdException w:name="annotation subject" w:semiHidden="1" w:unhideWhenUsed="1"/>
     <w:lsdException w:name="No List" w:semiHidden="1" w:unhideWhenUsed="1"/>
     <w:lsdException w:name="Outline List 1" w:semiHidden="1" w:unhideWhenUsed="1"/>
@@ -16602,8 +16684,11 @@
     <w:lsdException w:name="Table Contemporary" w:semiHidden="1" w:unhideWhenUsed="1"/>
     <w:lsdException w:name="Table Elegant" w:semiHidden="1" w:unhideWhenUsed="1"/>
     <w:lsdException w:name="Table Professional" w:semiHidden="1" w:unhideWhenUsed="1"/>
+    <w:lsdException w:name="Table Subtle 1" w:semiHidden="1" w:unhideWhenUsed="1"/>
     <w:lsdException w:name="Table Subtle 2" w:semiHidden="1" w:unhideWhenUsed="1"/>
     <w:lsdException w:name="Table Web 1" w:semiHidden="1" w:unhideWhenUsed="1"/>
+    <w:lsdException w:name="Table Web 2" w:semiHidden="1" w:unhideWhenUsed="1"/>
+    <w:lsdException w:name="Table Web 3" w:semiHidden="1" w:unhideWhenUsed="1"/>
     <w:lsdException w:name="Balloon Text" w:semiHidden="1" w:unhideWhenUsed="1"/>
     <w:lsdException w:name="Table Grid" w:uiPriority="39"/>
     <w:lsdException w:name="Table Theme" w:semiHidden="1" w:unhideWhenUsed="1"/>
@@ -16822,11 +16907,6 @@
     <w:lsdException w:name="List Table 5 Dark Accent 6" w:uiPriority="50"/>
     <w:lsdException w:name="List Table 6 Colorful Accent 6" w:uiPriority="51"/>
     <w:lsdException w:name="List Table 7 Colorful Accent 6" w:uiPriority="52"/>
-    <w:lsdException w:name="Mention" w:semiHidden="1" w:unhideWhenUsed="1"/>
-    <w:lsdException w:name="Smart Hyperlink" w:semiHidden="1" w:unhideWhenUsed="1"/>
-    <w:lsdException w:name="Hashtag" w:semiHidden="1" w:unhideWhenUsed="1"/>
-    <w:lsdException w:name="Unresolved Mention" w:semiHidden="1" w:unhideWhenUsed="1"/>
-    <w:lsdException w:name="Smart Link" w:semiHidden="1" w:unhideWhenUsed="1"/>
   </w:latentStyles>
   <w:style w:type="paragraph" w:default="1" w:styleId="Normal">
     <w:name w:val="Normal"/>

</xml_diff>